<commit_message>
update source docx file
</commit_message>
<xml_diff>
--- a/python_docx/test_doc.docx
+++ b/python_docx/test_doc.docx
@@ -27,9 +27,6 @@
           <w:p>
             <w:pPr>
               <w:jc w:val="center"/>
-              <w:rPr>
-                <w:rFonts w:hint="eastAsia"/>
-              </w:rPr>
             </w:pPr>
             <w:r>
               <w:rPr>
@@ -47,9 +44,6 @@
           <w:p>
             <w:pPr>
               <w:jc w:val="center"/>
-              <w:rPr>
-                <w:rFonts w:hint="eastAsia"/>
-              </w:rPr>
             </w:pPr>
             <w:r>
               <w:rPr>
@@ -67,9 +61,6 @@
           <w:p>
             <w:pPr>
               <w:jc w:val="center"/>
-              <w:rPr>
-                <w:rFonts w:hint="eastAsia"/>
-              </w:rPr>
             </w:pPr>
             <w:r>
               <w:rPr>
@@ -87,9 +78,6 @@
           <w:p>
             <w:pPr>
               <w:jc w:val="center"/>
-              <w:rPr>
-                <w:rFonts w:hint="eastAsia"/>
-              </w:rPr>
             </w:pPr>
             <w:r>
               <w:rPr>
@@ -108,49 +96,25 @@
           <w:tcPr>
             <w:tcW w:w="851" w:type="dxa"/>
           </w:tcPr>
-          <w:p>
-            <w:pPr>
-              <w:rPr>
-                <w:rFonts w:hint="eastAsia"/>
-              </w:rPr>
-            </w:pPr>
-          </w:p>
+          <w:p/>
         </w:tc>
         <w:tc>
           <w:tcPr>
             <w:tcW w:w="851" w:type="dxa"/>
           </w:tcPr>
-          <w:p>
-            <w:pPr>
-              <w:rPr>
-                <w:rFonts w:hint="eastAsia"/>
-              </w:rPr>
-            </w:pPr>
-          </w:p>
+          <w:p/>
         </w:tc>
         <w:tc>
           <w:tcPr>
             <w:tcW w:w="864" w:type="dxa"/>
           </w:tcPr>
-          <w:p>
-            <w:pPr>
-              <w:rPr>
-                <w:rFonts w:hint="eastAsia"/>
-              </w:rPr>
-            </w:pPr>
-          </w:p>
+          <w:p/>
         </w:tc>
         <w:tc>
           <w:tcPr>
             <w:tcW w:w="847" w:type="dxa"/>
           </w:tcPr>
-          <w:p>
-            <w:pPr>
-              <w:rPr>
-                <w:rFonts w:hint="eastAsia"/>
-              </w:rPr>
-            </w:pPr>
-          </w:p>
+          <w:p/>
         </w:tc>
       </w:tr>
     </w:tbl>
@@ -184,19 +148,11 @@
     <w:p>
       <w:pPr>
         <w:ind w:firstLineChars="100" w:firstLine="210"/>
-        <w:rPr>
-          <w:rFonts w:hint="eastAsia"/>
-        </w:rPr>
       </w:pPr>
     </w:p>
     <w:p>
       <w:r>
-        <w:t>またそのなかでいっしょになったたくさんのひとたち、ファゼーロとロザーロ、羊飼のミーロや、顔の赤いこどもたち、地主のテーモ、山猫博士のボーガント・デストゥパーゴなど、いまこの暗い巨きな石の建物のなかで考えていると、みんなむかし風のなつかしい青い幻燈のように思われます。では、わたくしはいつかの小さなみだしをつけながら、しずかにあの年のイーハトーヴォの五月から十月までを書き</w:t>
-      </w:r>
-    </w:p>
-    <w:p>
-      <w:r>
-        <w:t>つけましょう。</w:t>
+        <w:t>またそのなかでいっしょになったたくさんのひとたち、ファゼーロとロザーロ、羊飼のミーロや、顔の赤いこどもたち、地主のテーモ、山猫博士のボーガント・デストゥパーゴなど、いまこの暗い巨きな石の建物のなかで考えていると、みんなむかし風のなつかしい青い幻燈のように思われます。では、わたくしはいつかの小さなみだしをつけながら、しずかにあの年のイーハトーヴォの五月から十月までを書きつけましょう。</w:t>
       </w:r>
     </w:p>
     <w:tbl>
@@ -207,19 +163,31 @@
         <w:tblLook w:val="04A0" w:firstRow="1" w:lastRow="0" w:firstColumn="1" w:lastColumn="0" w:noHBand="0" w:noVBand="1"/>
       </w:tblPr>
       <w:tblGrid>
-        <w:gridCol w:w="8494"/>
+        <w:gridCol w:w="2123"/>
+        <w:gridCol w:w="2124"/>
+        <w:gridCol w:w="2123"/>
+        <w:gridCol w:w="2124"/>
       </w:tblGrid>
       <w:tr>
+        <w:trPr>
+          <w:trHeight w:val="216"/>
+        </w:trPr>
         <w:tc>
           <w:tcPr>
             <w:tcW w:w="8494" w:type="dxa"/>
+            <w:gridSpan w:val="4"/>
+            <w:tcBorders>
+              <w:top w:val="nil"/>
+              <w:left w:val="nil"/>
+              <w:bottom w:val="nil"/>
+              <w:right w:val="nil"/>
+            </w:tcBorders>
             <w:shd w:val="clear" w:color="auto" w:fill="BFBFBF" w:themeFill="background1" w:themeFillShade="BF"/>
           </w:tcPr>
           <w:p>
             <w:pPr>
               <w:jc w:val="center"/>
               <w:rPr>
-                <w:rFonts w:hint="eastAsia"/>
                 <w:b/>
                 <w:bCs/>
               </w:rPr>
@@ -253,13 +221,58 @@
       </w:tr>
       <w:tr>
         <w:trPr>
-          <w:trHeight w:val="755"/>
+          <w:trHeight w:val="216"/>
         </w:trPr>
         <w:tc>
           <w:tcPr>
-            <w:tcW w:w="8494" w:type="dxa"/>
+            <w:tcW w:w="2123" w:type="dxa"/>
+            <w:tcBorders>
+              <w:top w:val="nil"/>
+              <w:left w:val="nil"/>
+              <w:bottom w:val="dashed" w:sz="4" w:space="0" w:color="auto"/>
+              <w:right w:val="nil"/>
+            </w:tcBorders>
+            <w:shd w:val="clear" w:color="auto" w:fill="auto"/>
           </w:tcPr>
           <w:p>
+            <w:pPr>
+              <w:jc w:val="center"/>
+              <w:rPr>
+                <w:rFonts w:hint="eastAsia"/>
+                <w:b/>
+                <w:bCs/>
+              </w:rPr>
+            </w:pPr>
+            <w:r>
+              <w:rPr>
+                <w:rFonts w:hint="eastAsia"/>
+                <w:b/>
+                <w:bCs/>
+              </w:rPr>
+              <w:t>1</w:t>
+            </w:r>
+          </w:p>
+        </w:tc>
+        <w:tc>
+          <w:tcPr>
+            <w:tcW w:w="2124" w:type="dxa"/>
+            <w:tcBorders>
+              <w:top w:val="nil"/>
+              <w:left w:val="nil"/>
+              <w:bottom w:val="dashed" w:sz="4" w:space="0" w:color="auto"/>
+              <w:right w:val="nil"/>
+            </w:tcBorders>
+            <w:shd w:val="clear" w:color="auto" w:fill="auto"/>
+          </w:tcPr>
+          <w:p>
+            <w:pPr>
+              <w:jc w:val="center"/>
+              <w:rPr>
+                <w:rFonts w:hint="eastAsia"/>
+                <w:b/>
+                <w:bCs/>
+              </w:rPr>
+            </w:pPr>
             <w:r>
               <w:rPr>
                 <w:rFonts w:hint="eastAsia"/>
@@ -270,10 +283,25 @@
               <w:t>{first}}</w:t>
             </w:r>
           </w:p>
+        </w:tc>
+        <w:tc>
+          <w:tcPr>
+            <w:tcW w:w="2123" w:type="dxa"/>
+            <w:tcBorders>
+              <w:top w:val="nil"/>
+              <w:left w:val="nil"/>
+              <w:bottom w:val="dashed" w:sz="4" w:space="0" w:color="auto"/>
+              <w:right w:val="nil"/>
+            </w:tcBorders>
+            <w:shd w:val="clear" w:color="auto" w:fill="auto"/>
+          </w:tcPr>
           <w:p>
             <w:pPr>
+              <w:jc w:val="center"/>
               <w:rPr>
                 <w:rFonts w:hint="eastAsia"/>
+                <w:b/>
+                <w:bCs/>
               </w:rPr>
             </w:pPr>
             <w:r>
@@ -287,29 +315,33 @@
             </w:r>
           </w:p>
         </w:tc>
+        <w:tc>
+          <w:tcPr>
+            <w:tcW w:w="2124" w:type="dxa"/>
+            <w:tcBorders>
+              <w:top w:val="nil"/>
+              <w:left w:val="nil"/>
+              <w:bottom w:val="dashed" w:sz="4" w:space="0" w:color="auto"/>
+              <w:right w:val="nil"/>
+            </w:tcBorders>
+            <w:shd w:val="clear" w:color="auto" w:fill="auto"/>
+          </w:tcPr>
+          <w:p>
+            <w:pPr>
+              <w:jc w:val="center"/>
+              <w:rPr>
+                <w:rFonts w:hint="eastAsia"/>
+                <w:b/>
+                <w:bCs/>
+              </w:rPr>
+            </w:pPr>
+          </w:p>
+        </w:tc>
       </w:tr>
     </w:tbl>
-    <w:p>
-      <w:pPr>
-        <w:rPr>
-          <w:rFonts w:hint="eastAsia"/>
-        </w:rPr>
-      </w:pPr>
-    </w:p>
-    <w:p>
-      <w:pPr>
-        <w:rPr>
-          <w:rFonts w:hint="eastAsia"/>
-        </w:rPr>
-      </w:pPr>
-    </w:p>
-    <w:p>
-      <w:pPr>
-        <w:rPr>
-          <w:rFonts w:hint="eastAsia"/>
-        </w:rPr>
-      </w:pPr>
-    </w:p>
+    <w:p/>
+    <w:p/>
+    <w:p/>
     <w:p>
       <w:r>
         <w:rPr>
@@ -347,13 +379,7 @@
         <w:t>}}</w:t>
       </w:r>
     </w:p>
-    <w:p>
-      <w:pPr>
-        <w:rPr>
-          <w:rFonts w:hint="eastAsia"/>
-        </w:rPr>
-      </w:pPr>
-    </w:p>
+    <w:p/>
     <w:sectPr>
       <w:footerReference w:type="default" r:id="rId8"/>
       <w:pgSz w:w="11906" w:h="16838"/>

</xml_diff>